<commit_message>
primeira parte da receita
</commit_message>
<xml_diff>
--- a/bolo_cenoura.docx
+++ b/bolo_cenoura.docx
@@ -161,6 +161,10 @@
     <w:p>
       <w:pPr>
         <w:ind w:firstLine="0"/>
+        <w:rPr>
+          <w:sz w:val="23"/>
+          <w:szCs w:val="23"/>
+        </w:rPr>
       </w:pPr>
       <w:r>
         <w:rPr>
@@ -169,6 +173,18 @@
         </w:rPr>
         <w:t>2. Em uma tigela, misture o açúcar e a farinha.</w:t>
       </w:r>
+      <w:r>
+        <w:rPr>
+          <w:sz w:val="23"/>
+          <w:szCs w:val="23"/>
+        </w:rPr>
+        <w:t>;</w:t>
+      </w:r>
+    </w:p>
+    <w:p>
+      <w:pPr>
+        <w:ind w:firstLine="0"/>
+      </w:pPr>
     </w:p>
     <w:sectPr>
       <w:pgSz w:w="11906" w:h="16838"/>

</xml_diff>

<commit_message>
segunda parte da receita
</commit_message>
<xml_diff>
--- a/bolo_cenoura.docx
+++ b/bolo_cenoura.docx
@@ -175,10 +175,157 @@
       </w:r>
       <w:r>
         <w:rPr>
-          <w:sz w:val="23"/>
-          <w:szCs w:val="23"/>
-        </w:rPr>
-        <w:t>;</w:t>
+          <w:rFonts w:ascii="Aptos" w:hAnsi="Aptos" w:cs="Aptos"/>
+          <w:color w:val="000000"/>
+          <w:sz w:val="23"/>
+          <w:szCs w:val="23"/>
+        </w:rPr>
+        <w:t xml:space="preserve"> </w:t>
+      </w:r>
+    </w:p>
+    <w:p>
+      <w:pPr>
+        <w:autoSpaceDE w:val="0"/>
+        <w:autoSpaceDN w:val="0"/>
+        <w:adjustRightInd w:val="0"/>
+        <w:spacing w:line="240" w:lineRule="auto"/>
+        <w:ind w:firstLine="0"/>
+        <w:jc w:val="left"/>
+        <w:rPr>
+          <w:rFonts w:ascii="Aptos" w:hAnsi="Aptos" w:cs="Aptos"/>
+          <w:color w:val="000000"/>
+          <w:sz w:val="23"/>
+          <w:szCs w:val="23"/>
+        </w:rPr>
+      </w:pPr>
+      <w:r>
+        <w:rPr>
+          <w:rFonts w:ascii="Aptos" w:hAnsi="Aptos" w:cs="Aptos"/>
+          <w:color w:val="000000"/>
+          <w:sz w:val="23"/>
+          <w:szCs w:val="23"/>
+        </w:rPr>
+        <w:t xml:space="preserve">3. Adicione a mistura líquida à tigela e mexa bem. </w:t>
+      </w:r>
+    </w:p>
+    <w:p>
+      <w:pPr>
+        <w:autoSpaceDE w:val="0"/>
+        <w:autoSpaceDN w:val="0"/>
+        <w:adjustRightInd w:val="0"/>
+        <w:spacing w:line="240" w:lineRule="auto"/>
+        <w:ind w:firstLine="0"/>
+        <w:jc w:val="left"/>
+        <w:rPr>
+          <w:rFonts w:ascii="Aptos" w:hAnsi="Aptos" w:cs="Aptos"/>
+          <w:color w:val="000000"/>
+          <w:sz w:val="23"/>
+          <w:szCs w:val="23"/>
+        </w:rPr>
+      </w:pPr>
+      <w:r>
+        <w:rPr>
+          <w:rFonts w:ascii="Aptos" w:hAnsi="Aptos" w:cs="Aptos"/>
+          <w:color w:val="000000"/>
+          <w:sz w:val="23"/>
+          <w:szCs w:val="23"/>
+        </w:rPr>
+        <w:t xml:space="preserve">4. Acrescente o fermento e misture delicadamente. </w:t>
+      </w:r>
+    </w:p>
+    <w:p>
+      <w:pPr>
+        <w:autoSpaceDE w:val="0"/>
+        <w:autoSpaceDN w:val="0"/>
+        <w:adjustRightInd w:val="0"/>
+        <w:spacing w:line="240" w:lineRule="auto"/>
+        <w:ind w:firstLine="0"/>
+        <w:jc w:val="left"/>
+        <w:rPr>
+          <w:rFonts w:ascii="Aptos" w:hAnsi="Aptos" w:cs="Aptos"/>
+          <w:color w:val="000000"/>
+          <w:sz w:val="23"/>
+          <w:szCs w:val="23"/>
+        </w:rPr>
+      </w:pPr>
+      <w:r>
+        <w:rPr>
+          <w:rFonts w:ascii="Aptos" w:hAnsi="Aptos" w:cs="Aptos"/>
+          <w:color w:val="000000"/>
+          <w:sz w:val="23"/>
+          <w:szCs w:val="23"/>
+        </w:rPr>
+        <w:t xml:space="preserve">5. Despeje a massa em uma forma untada e enfarinhada. </w:t>
+      </w:r>
+    </w:p>
+    <w:p>
+      <w:pPr>
+        <w:autoSpaceDE w:val="0"/>
+        <w:autoSpaceDN w:val="0"/>
+        <w:adjustRightInd w:val="0"/>
+        <w:spacing w:line="240" w:lineRule="auto"/>
+        <w:ind w:firstLine="0"/>
+        <w:jc w:val="left"/>
+        <w:rPr>
+          <w:rFonts w:ascii="Aptos" w:hAnsi="Aptos" w:cs="Aptos"/>
+          <w:color w:val="000000"/>
+          <w:sz w:val="23"/>
+          <w:szCs w:val="23"/>
+        </w:rPr>
+      </w:pPr>
+      <w:r>
+        <w:rPr>
+          <w:rFonts w:ascii="Aptos" w:hAnsi="Aptos" w:cs="Aptos"/>
+          <w:color w:val="000000"/>
+          <w:sz w:val="23"/>
+          <w:szCs w:val="23"/>
+        </w:rPr>
+        <w:t xml:space="preserve">6. Asse em forno preaquecido a 180°C por cerca de 40 minutos. </w:t>
+      </w:r>
+    </w:p>
+    <w:p>
+      <w:pPr>
+        <w:autoSpaceDE w:val="0"/>
+        <w:autoSpaceDN w:val="0"/>
+        <w:adjustRightInd w:val="0"/>
+        <w:spacing w:line="240" w:lineRule="auto"/>
+        <w:ind w:firstLine="0"/>
+        <w:jc w:val="left"/>
+        <w:rPr>
+          <w:rFonts w:ascii="Aptos" w:hAnsi="Aptos" w:cs="Aptos"/>
+          <w:color w:val="000000"/>
+          <w:sz w:val="23"/>
+          <w:szCs w:val="23"/>
+        </w:rPr>
+      </w:pPr>
+    </w:p>
+    <w:p>
+      <w:pPr>
+        <w:ind w:firstLine="0"/>
+        <w:rPr>
+          <w:sz w:val="23"/>
+          <w:szCs w:val="23"/>
+        </w:rPr>
+      </w:pPr>
+      <w:r>
+        <w:rPr>
+          <w:rFonts w:ascii="Aptos" w:hAnsi="Aptos" w:cs="Aptos"/>
+          <w:b/>
+          <w:bCs/>
+          <w:color w:val="000000"/>
+          <w:sz w:val="23"/>
+          <w:szCs w:val="23"/>
+        </w:rPr>
+        <w:t xml:space="preserve">OBSERVAÇÃO: </w:t>
+      </w:r>
+      <w:r>
+        <w:rPr>
+          <w:rFonts w:ascii="Aptos" w:hAnsi="Aptos" w:cs="Aptos"/>
+          <w:color w:val="000000"/>
+          <w:sz w:val="23"/>
+          <w:szCs w:val="23"/>
+        </w:rPr>
+        <w:t>Adicionar uma cobertura simples de chocolate após o bolo esfriar</w:t>
       </w:r>
     </w:p>
     <w:p>

</xml_diff>

<commit_message>
terceira parte da receita
</commit_message>
<xml_diff>
--- a/bolo_cenoura.docx
+++ b/bolo_cenoura.docx
@@ -326,6 +326,83 @@
           <w:szCs w:val="23"/>
         </w:rPr>
         <w:t>Adicionar uma cobertura simples de chocolate após o bolo esfriar</w:t>
+      </w:r>
+    </w:p>
+    <w:p>
+      <w:pPr>
+        <w:autoSpaceDE w:val="0"/>
+        <w:autoSpaceDN w:val="0"/>
+        <w:adjustRightInd w:val="0"/>
+        <w:spacing w:line="240" w:lineRule="auto"/>
+        <w:ind w:firstLine="0"/>
+        <w:jc w:val="left"/>
+        <w:rPr>
+          <w:rFonts w:ascii="Aptos" w:hAnsi="Aptos" w:cs="Aptos"/>
+          <w:color w:val="000000"/>
+          <w:sz w:val="23"/>
+          <w:szCs w:val="23"/>
+        </w:rPr>
+      </w:pPr>
+      <w:r>
+        <w:rPr>
+          <w:rFonts w:ascii="Aptos" w:hAnsi="Aptos" w:cs="Aptos"/>
+          <w:b/>
+          <w:bCs/>
+          <w:color w:val="000000"/>
+          <w:sz w:val="23"/>
+          <w:szCs w:val="23"/>
+        </w:rPr>
+        <w:t xml:space="preserve">DICAS DE PREPARO: </w:t>
+      </w:r>
+    </w:p>
+    <w:p>
+      <w:pPr>
+        <w:autoSpaceDE w:val="0"/>
+        <w:autoSpaceDN w:val="0"/>
+        <w:adjustRightInd w:val="0"/>
+        <w:spacing w:line="240" w:lineRule="auto"/>
+        <w:ind w:firstLine="0"/>
+        <w:jc w:val="left"/>
+        <w:rPr>
+          <w:rFonts w:ascii="Aptos" w:hAnsi="Aptos" w:cs="Aptos"/>
+          <w:color w:val="000000"/>
+          <w:sz w:val="23"/>
+          <w:szCs w:val="23"/>
+        </w:rPr>
+      </w:pPr>
+      <w:r>
+        <w:rPr>
+          <w:rFonts w:ascii="Aptos" w:hAnsi="Aptos" w:cs="Aptos"/>
+          <w:color w:val="000000"/>
+          <w:sz w:val="23"/>
+          <w:szCs w:val="23"/>
+        </w:rPr>
+        <w:t xml:space="preserve">- Para um bolo mais fofo, peneire a farinha de trigo. </w:t>
+      </w:r>
+    </w:p>
+    <w:p>
+      <w:pPr>
+        <w:autoSpaceDE w:val="0"/>
+        <w:autoSpaceDN w:val="0"/>
+        <w:adjustRightInd w:val="0"/>
+        <w:spacing w:line="240" w:lineRule="auto"/>
+        <w:ind w:firstLine="0"/>
+        <w:jc w:val="left"/>
+        <w:rPr>
+          <w:rFonts w:ascii="Aptos" w:hAnsi="Aptos" w:cs="Aptos"/>
+          <w:color w:val="000000"/>
+          <w:sz w:val="23"/>
+          <w:szCs w:val="23"/>
+        </w:rPr>
+      </w:pPr>
+      <w:r>
+        <w:rPr>
+          <w:rFonts w:ascii="Aptos" w:hAnsi="Aptos" w:cs="Aptos"/>
+          <w:color w:val="000000"/>
+          <w:sz w:val="23"/>
+          <w:szCs w:val="23"/>
+        </w:rPr>
+        <w:t>- Você pode adicionar nozes picadas à massa para um toque especial.</w:t>
       </w:r>
     </w:p>
     <w:p>

</xml_diff>